<commit_message>
some files are added
</commit_message>
<xml_diff>
--- a/My 6th Semester/TW/Assignment/Assignment-1-spring-2024-02032024-105323am.docx
+++ b/My 6th Semester/TW/Assignment/Assignment-1-spring-2024-02032024-105323am.docx
@@ -35,7 +35,7 @@
               <o:lock v:ext="edit" aspectratio="t"/>
             </v:shapetype>
             <v:shape id="_x0000_s1033" type="#_x0000_t75" style="position:absolute;left:998;top:1680;width:1064;height:1210">
-              <v:imagedata r:id="rId5" o:title=""/>
+              <v:imagedata r:id="rId7" o:title=""/>
             </v:shape>
             <v:shapetype id="_x0000_t202" coordsize="21600,21600" o:spt="202" path="m,l,21600r21600,l21600,xe">
               <v:stroke joinstyle="miter"/>
@@ -1307,7 +1307,7 @@
         </w:rPr>
         <w:t>A Better Way to Recognize Your Employees.</w:t>
       </w:r>
-      <w:hyperlink r:id="rId6" w:tgtFrame="_blank" w:history="1">
+      <w:hyperlink r:id="rId8" w:tgtFrame="_blank" w:history="1">
         <w:r>
           <w:rPr>
             <w:rStyle w:val="Hyperlink"/>
@@ -1315,7 +1315,7 @@
           <w:t xml:space="preserve"> Harvard Business Review</w:t>
         </w:r>
       </w:hyperlink>
-      <w:hyperlink r:id="rId7" w:tgtFrame="_blank" w:history="1">
+      <w:hyperlink r:id="rId9" w:tgtFrame="_blank" w:history="1">
         <w:r>
           <w:rPr>
             <w:rStyle w:val="Hyperlink"/>
@@ -1345,7 +1345,7 @@
         </w:rPr>
         <w:t>The guide to employee recognition in the workplace.</w:t>
       </w:r>
-      <w:hyperlink r:id="rId8" w:tgtFrame="_blank" w:history="1">
+      <w:hyperlink r:id="rId10" w:tgtFrame="_blank" w:history="1">
         <w:r>
           <w:rPr>
             <w:rStyle w:val="Hyperlink"/>
@@ -1353,7 +1353,7 @@
           <w:t xml:space="preserve"> Jostle Blog</w:t>
         </w:r>
       </w:hyperlink>
-      <w:hyperlink r:id="rId9" w:tgtFrame="_blank" w:history="1">
+      <w:hyperlink r:id="rId11" w:tgtFrame="_blank" w:history="1">
         <w:r>
           <w:rPr>
             <w:rStyle w:val="Hyperlink"/>
@@ -1377,7 +1377,7 @@
       <w:r>
         <w:t xml:space="preserve">Rippl. </w:t>
       </w:r>
-      <w:hyperlink r:id="rId10" w:tgtFrame="_blank" w:history="1">
+      <w:hyperlink r:id="rId12" w:tgtFrame="_blank" w:history="1">
         <w:r>
           <w:rPr>
             <w:rStyle w:val="Hyperlink"/>
@@ -1397,7 +1397,7 @@
           <w:t xml:space="preserve"> </w:t>
         </w:r>
       </w:hyperlink>
-      <w:hyperlink r:id="rId11" w:tgtFrame="_blank" w:history="1">
+      <w:hyperlink r:id="rId13" w:tgtFrame="_blank" w:history="1">
         <w:r>
           <w:rPr>
             <w:rStyle w:val="Hyperlink"/>
@@ -1421,7 +1421,7 @@
       <w:r>
         <w:t xml:space="preserve">Oreed. </w:t>
       </w:r>
-      <w:hyperlink r:id="rId12" w:tgtFrame="_blank" w:history="1">
+      <w:hyperlink r:id="rId14" w:tgtFrame="_blank" w:history="1">
         <w:r>
           <w:rPr>
             <w:rStyle w:val="Hyperlink"/>
@@ -1455,7 +1455,7 @@
           <w:t xml:space="preserve"> </w:t>
         </w:r>
       </w:hyperlink>
-      <w:hyperlink r:id="rId13" w:tgtFrame="_blank" w:history="1">
+      <w:hyperlink r:id="rId15" w:tgtFrame="_blank" w:history="1">
         <w:r>
           <w:rPr>
             <w:rStyle w:val="Hyperlink"/>
@@ -1479,7 +1479,7 @@
       <w:r>
         <w:t xml:space="preserve">Positive Psychology. </w:t>
       </w:r>
-      <w:hyperlink r:id="rId14" w:tgtFrame="_blank" w:history="1">
+      <w:hyperlink r:id="rId16" w:tgtFrame="_blank" w:history="1">
         <w:r>
           <w:rPr>
             <w:rStyle w:val="Hyperlink"/>
@@ -1513,7 +1513,7 @@
           <w:t xml:space="preserve"> </w:t>
         </w:r>
       </w:hyperlink>
-      <w:hyperlink r:id="rId15" w:tgtFrame="_blank" w:history="1">
+      <w:hyperlink r:id="rId17" w:tgtFrame="_blank" w:history="1">
         <w:r>
           <w:rPr>
             <w:rStyle w:val="Hyperlink"/>
@@ -1917,13 +1917,130 @@
       </w:r>
     </w:p>
     <w:sectPr>
+      <w:headerReference w:type="default" r:id="rId18"/>
+      <w:footerReference w:type="default" r:id="rId19"/>
       <w:type w:val="continuous"/>
       <w:pgSz w:w="11910" w:h="16840"/>
       <w:pgMar w:top="1400" w:right="1320" w:bottom="280" w:left="1340" w:header="720" w:footer="720" w:gutter="0"/>
+      <w:pgBorders w:offsetFrom="page">
+        <w:top w:val="single" w:sz="24" w:space="24" w:color="auto"/>
+        <w:left w:val="single" w:sz="24" w:space="24" w:color="auto"/>
+        <w:bottom w:val="single" w:sz="24" w:space="24" w:color="auto"/>
+        <w:right w:val="single" w:sz="24" w:space="24" w:color="auto"/>
+      </w:pgBorders>
       <w:cols w:space="720"/>
     </w:sectPr>
   </w:body>
 </w:document>
+</file>
+
+<file path=word/endnotes.xml><?xml version="1.0" encoding="utf-8"?>
+<w:endnotes xmlns:wpc="http://schemas.microsoft.com/office/word/2010/wordprocessingCanvas" xmlns:cx="http://schemas.microsoft.com/office/drawing/2014/chartex" xmlns:cx1="http://schemas.microsoft.com/office/drawing/2015/9/8/chartex" xmlns:cx2="http://schemas.microsoft.com/office/drawing/2015/10/21/chartex" xmlns:cx3="http://schemas.microsoft.com/office/drawing/2016/5/9/chartex" xmlns:cx4="http://schemas.microsoft.com/office/drawing/2016/5/10/chartex" xmlns:cx5="http://schemas.microsoft.com/office/drawing/2016/5/11/chartex" xmlns:cx6="http://schemas.microsoft.com/office/drawing/2016/5/12/chartex" xmlns:cx7="http://schemas.microsoft.com/office/drawing/2016/5/13/chartex" xmlns:cx8="http://schemas.microsoft.com/office/drawing/2016/5/14/chartex" xmlns:mc="http://schemas.openxmlformats.org/markup-compatibility/2006" xmlns:aink="http://schemas.microsoft.com/office/drawing/2016/ink" xmlns:am3d="http://schemas.microsoft.com/office/drawing/2017/model3d" xmlns:o="urn:schemas-microsoft-com:office:office" xmlns:oel="http://schemas.microsoft.com/office/2019/extlst" xmlns:r="http://schemas.openxmlformats.org/officeDocument/2006/relationships" xmlns:m="http://schemas.openxmlformats.org/officeDocument/2006/math" xmlns:v="urn:schemas-microsoft-com:vml" xmlns:wp14="http://schemas.microsoft.com/office/word/2010/wordprocessingDrawing" xmlns:wp="http://schemas.openxmlformats.org/drawingml/2006/wordprocessingDrawing" xmlns:w10="urn:schemas-microsoft-com:office:word" xmlns:w="http://schemas.openxmlformats.org/wordprocessingml/2006/main" xmlns:w14="http://schemas.microsoft.com/office/word/2010/wordml" xmlns:w15="http://schemas.microsoft.com/office/word/2012/wordml" xmlns:w16cex="http://schemas.microsoft.com/office/word/2018/wordml/cex" xmlns:w16cid="http://schemas.microsoft.com/office/word/2016/wordml/cid" xmlns:w16="http://schemas.microsoft.com/office/word/2018/wordml" xmlns:w16sdtdh="http://schemas.microsoft.com/office/word/2020/wordml/sdtdatahash" xmlns:w16se="http://schemas.microsoft.com/office/word/2015/wordml/symex" xmlns:wpg="http://schemas.microsoft.com/office/word/2010/wordprocessingGroup" xmlns:wpi="http://schemas.microsoft.com/office/word/2010/wordprocessingInk" xmlns:wne="http://schemas.microsoft.com/office/word/2006/wordml" xmlns:wps="http://schemas.microsoft.com/office/word/2010/wordprocessingShape" mc:Ignorable="w14 w15 w16se w16cid w16 w16cex w16sdtdh wp14">
+  <w:endnote w:type="separator" w:id="-1">
+    <w:p>
+      <w:r>
+        <w:separator/>
+      </w:r>
+    </w:p>
+  </w:endnote>
+  <w:endnote w:type="continuationSeparator" w:id="0">
+    <w:p>
+      <w:r>
+        <w:continuationSeparator/>
+      </w:r>
+    </w:p>
+  </w:endnote>
+</w:endnotes>
+</file>
+
+<file path=word/footer1.xml><?xml version="1.0" encoding="utf-8"?>
+<w:ftr xmlns:wpc="http://schemas.microsoft.com/office/word/2010/wordprocessingCanvas" xmlns:cx="http://schemas.microsoft.com/office/drawing/2014/chartex" xmlns:cx1="http://schemas.microsoft.com/office/drawing/2015/9/8/chartex" xmlns:cx2="http://schemas.microsoft.com/office/drawing/2015/10/21/chartex" xmlns:cx3="http://schemas.microsoft.com/office/drawing/2016/5/9/chartex" xmlns:cx4="http://schemas.microsoft.com/office/drawing/2016/5/10/chartex" xmlns:cx5="http://schemas.microsoft.com/office/drawing/2016/5/11/chartex" xmlns:cx6="http://schemas.microsoft.com/office/drawing/2016/5/12/chartex" xmlns:cx7="http://schemas.microsoft.com/office/drawing/2016/5/13/chartex" xmlns:cx8="http://schemas.microsoft.com/office/drawing/2016/5/14/chartex" xmlns:mc="http://schemas.openxmlformats.org/markup-compatibility/2006" xmlns:aink="http://schemas.microsoft.com/office/drawing/2016/ink" xmlns:am3d="http://schemas.microsoft.com/office/drawing/2017/model3d" xmlns:o="urn:schemas-microsoft-com:office:office" xmlns:oel="http://schemas.microsoft.com/office/2019/extlst" xmlns:r="http://schemas.openxmlformats.org/officeDocument/2006/relationships" xmlns:m="http://schemas.openxmlformats.org/officeDocument/2006/math" xmlns:v="urn:schemas-microsoft-com:vml" xmlns:wp14="http://schemas.microsoft.com/office/word/2010/wordprocessingDrawing" xmlns:wp="http://schemas.openxmlformats.org/drawingml/2006/wordprocessingDrawing" xmlns:w10="urn:schemas-microsoft-com:office:word" xmlns:w="http://schemas.openxmlformats.org/wordprocessingml/2006/main" xmlns:w14="http://schemas.microsoft.com/office/word/2010/wordml" xmlns:w15="http://schemas.microsoft.com/office/word/2012/wordml" xmlns:w16cex="http://schemas.microsoft.com/office/word/2018/wordml/cex" xmlns:w16cid="http://schemas.microsoft.com/office/word/2016/wordml/cid" xmlns:w16="http://schemas.microsoft.com/office/word/2018/wordml" xmlns:w16sdtdh="http://schemas.microsoft.com/office/word/2020/wordml/sdtdatahash" xmlns:w16se="http://schemas.microsoft.com/office/word/2015/wordml/symex" xmlns:wpg="http://schemas.microsoft.com/office/word/2010/wordprocessingGroup" xmlns:wpi="http://schemas.microsoft.com/office/word/2010/wordprocessingInk" xmlns:wne="http://schemas.microsoft.com/office/word/2006/wordml" xmlns:wps="http://schemas.microsoft.com/office/word/2010/wordprocessingShape" mc:Ignorable="w14 w15 w16se w16cid w16 w16cex w16sdtdh wp14">
+  <w:sdt>
+    <w:sdtPr>
+      <w:id w:val="-1608105583"/>
+      <w:docPartObj>
+        <w:docPartGallery w:val="Page Numbers (Bottom of Page)"/>
+        <w:docPartUnique/>
+      </w:docPartObj>
+    </w:sdtPr>
+    <w:sdtEndPr>
+      <w:rPr>
+        <w:noProof/>
+      </w:rPr>
+    </w:sdtEndPr>
+    <w:sdtContent>
+      <w:p>
+        <w:pPr>
+          <w:pStyle w:val="Footer"/>
+          <w:jc w:val="center"/>
+        </w:pPr>
+        <w:r>
+          <w:fldChar w:fldCharType="begin"/>
+        </w:r>
+        <w:r>
+          <w:instrText xml:space="preserve"> PAGE   \* MERGEFORMAT </w:instrText>
+        </w:r>
+        <w:r>
+          <w:fldChar w:fldCharType="separate"/>
+        </w:r>
+        <w:r>
+          <w:rPr>
+            <w:noProof/>
+          </w:rPr>
+          <w:t>2</w:t>
+        </w:r>
+        <w:r>
+          <w:rPr>
+            <w:noProof/>
+          </w:rPr>
+          <w:fldChar w:fldCharType="end"/>
+        </w:r>
+      </w:p>
+    </w:sdtContent>
+  </w:sdt>
+  <w:p>
+    <w:pPr>
+      <w:pStyle w:val="Footer"/>
+    </w:pPr>
+  </w:p>
+</w:ftr>
+</file>
+
+<file path=word/footnotes.xml><?xml version="1.0" encoding="utf-8"?>
+<w:footnotes xmlns:wpc="http://schemas.microsoft.com/office/word/2010/wordprocessingCanvas" xmlns:cx="http://schemas.microsoft.com/office/drawing/2014/chartex" xmlns:cx1="http://schemas.microsoft.com/office/drawing/2015/9/8/chartex" xmlns:cx2="http://schemas.microsoft.com/office/drawing/2015/10/21/chartex" xmlns:cx3="http://schemas.microsoft.com/office/drawing/2016/5/9/chartex" xmlns:cx4="http://schemas.microsoft.com/office/drawing/2016/5/10/chartex" xmlns:cx5="http://schemas.microsoft.com/office/drawing/2016/5/11/chartex" xmlns:cx6="http://schemas.microsoft.com/office/drawing/2016/5/12/chartex" xmlns:cx7="http://schemas.microsoft.com/office/drawing/2016/5/13/chartex" xmlns:cx8="http://schemas.microsoft.com/office/drawing/2016/5/14/chartex" xmlns:mc="http://schemas.openxmlformats.org/markup-compatibility/2006" xmlns:aink="http://schemas.microsoft.com/office/drawing/2016/ink" xmlns:am3d="http://schemas.microsoft.com/office/drawing/2017/model3d" xmlns:o="urn:schemas-microsoft-com:office:office" xmlns:oel="http://schemas.microsoft.com/office/2019/extlst" xmlns:r="http://schemas.openxmlformats.org/officeDocument/2006/relationships" xmlns:m="http://schemas.openxmlformats.org/officeDocument/2006/math" xmlns:v="urn:schemas-microsoft-com:vml" xmlns:wp14="http://schemas.microsoft.com/office/word/2010/wordprocessingDrawing" xmlns:wp="http://schemas.openxmlformats.org/drawingml/2006/wordprocessingDrawing" xmlns:w10="urn:schemas-microsoft-com:office:word" xmlns:w="http://schemas.openxmlformats.org/wordprocessingml/2006/main" xmlns:w14="http://schemas.microsoft.com/office/word/2010/wordml" xmlns:w15="http://schemas.microsoft.com/office/word/2012/wordml" xmlns:w16cex="http://schemas.microsoft.com/office/word/2018/wordml/cex" xmlns:w16cid="http://schemas.microsoft.com/office/word/2016/wordml/cid" xmlns:w16="http://schemas.microsoft.com/office/word/2018/wordml" xmlns:w16sdtdh="http://schemas.microsoft.com/office/word/2020/wordml/sdtdatahash" xmlns:w16se="http://schemas.microsoft.com/office/word/2015/wordml/symex" xmlns:wpg="http://schemas.microsoft.com/office/word/2010/wordprocessingGroup" xmlns:wpi="http://schemas.microsoft.com/office/word/2010/wordprocessingInk" xmlns:wne="http://schemas.microsoft.com/office/word/2006/wordml" xmlns:wps="http://schemas.microsoft.com/office/word/2010/wordprocessingShape" mc:Ignorable="w14 w15 w16se w16cid w16 w16cex w16sdtdh wp14">
+  <w:footnote w:type="separator" w:id="-1">
+    <w:p>
+      <w:r>
+        <w:separator/>
+      </w:r>
+    </w:p>
+  </w:footnote>
+  <w:footnote w:type="continuationSeparator" w:id="0">
+    <w:p>
+      <w:r>
+        <w:continuationSeparator/>
+      </w:r>
+    </w:p>
+  </w:footnote>
+</w:footnotes>
+</file>
+
+<file path=word/header1.xml><?xml version="1.0" encoding="utf-8"?>
+<w:hdr xmlns:wpc="http://schemas.microsoft.com/office/word/2010/wordprocessingCanvas" xmlns:cx="http://schemas.microsoft.com/office/drawing/2014/chartex" xmlns:cx1="http://schemas.microsoft.com/office/drawing/2015/9/8/chartex" xmlns:cx2="http://schemas.microsoft.com/office/drawing/2015/10/21/chartex" xmlns:cx3="http://schemas.microsoft.com/office/drawing/2016/5/9/chartex" xmlns:cx4="http://schemas.microsoft.com/office/drawing/2016/5/10/chartex" xmlns:cx5="http://schemas.microsoft.com/office/drawing/2016/5/11/chartex" xmlns:cx6="http://schemas.microsoft.com/office/drawing/2016/5/12/chartex" xmlns:cx7="http://schemas.microsoft.com/office/drawing/2016/5/13/chartex" xmlns:cx8="http://schemas.microsoft.com/office/drawing/2016/5/14/chartex" xmlns:mc="http://schemas.openxmlformats.org/markup-compatibility/2006" xmlns:aink="http://schemas.microsoft.com/office/drawing/2016/ink" xmlns:am3d="http://schemas.microsoft.com/office/drawing/2017/model3d" xmlns:o="urn:schemas-microsoft-com:office:office" xmlns:oel="http://schemas.microsoft.com/office/2019/extlst" xmlns:r="http://schemas.openxmlformats.org/officeDocument/2006/relationships" xmlns:m="http://schemas.openxmlformats.org/officeDocument/2006/math" xmlns:v="urn:schemas-microsoft-com:vml" xmlns:wp14="http://schemas.microsoft.com/office/word/2010/wordprocessingDrawing" xmlns:wp="http://schemas.openxmlformats.org/drawingml/2006/wordprocessingDrawing" xmlns:w10="urn:schemas-microsoft-com:office:word" xmlns:w="http://schemas.openxmlformats.org/wordprocessingml/2006/main" xmlns:w14="http://schemas.microsoft.com/office/word/2010/wordml" xmlns:w15="http://schemas.microsoft.com/office/word/2012/wordml" xmlns:w16cex="http://schemas.microsoft.com/office/word/2018/wordml/cex" xmlns:w16cid="http://schemas.microsoft.com/office/word/2016/wordml/cid" xmlns:w16="http://schemas.microsoft.com/office/word/2018/wordml" xmlns:w16sdtdh="http://schemas.microsoft.com/office/word/2020/wordml/sdtdatahash" xmlns:w16se="http://schemas.microsoft.com/office/word/2015/wordml/symex" xmlns:wpg="http://schemas.microsoft.com/office/word/2010/wordprocessingGroup" xmlns:wpi="http://schemas.microsoft.com/office/word/2010/wordprocessingInk" xmlns:wne="http://schemas.microsoft.com/office/word/2006/wordml" xmlns:wps="http://schemas.microsoft.com/office/word/2010/wordprocessingShape" mc:Ignorable="w14 w15 w16se w16cid w16 w16cex w16sdtdh wp14">
+  <w:p>
+    <w:pPr>
+      <w:pStyle w:val="Header"/>
+    </w:pPr>
+    <w:r>
+      <w:t>Shoaib Akhter</w:t>
+    </w:r>
+  </w:p>
+  <w:p>
+    <w:pPr>
+      <w:pStyle w:val="Header"/>
+    </w:pPr>
+  </w:p>
+</w:hdr>
 </file>
 
 <file path=word/numbering.xml><?xml version="1.0" encoding="utf-8"?>
@@ -2756,6 +2873,54 @@
       <w:u w:val="single"/>
     </w:rPr>
   </w:style>
+  <w:style w:type="paragraph" w:styleId="Header">
+    <w:name w:val="header"/>
+    <w:basedOn w:val="Normal"/>
+    <w:link w:val="HeaderChar"/>
+    <w:uiPriority w:val="99"/>
+    <w:unhideWhenUsed/>
+    <w:rsid w:val="00380F18"/>
+    <w:pPr>
+      <w:tabs>
+        <w:tab w:val="center" w:pos="4680"/>
+        <w:tab w:val="right" w:pos="9360"/>
+      </w:tabs>
+    </w:pPr>
+  </w:style>
+  <w:style w:type="character" w:customStyle="1" w:styleId="HeaderChar">
+    <w:name w:val="Header Char"/>
+    <w:basedOn w:val="DefaultParagraphFont"/>
+    <w:link w:val="Header"/>
+    <w:uiPriority w:val="99"/>
+    <w:rsid w:val="00380F18"/>
+    <w:rPr>
+      <w:rFonts w:ascii="Times New Roman" w:eastAsia="Times New Roman" w:hAnsi="Times New Roman" w:cs="Times New Roman"/>
+    </w:rPr>
+  </w:style>
+  <w:style w:type="paragraph" w:styleId="Footer">
+    <w:name w:val="footer"/>
+    <w:basedOn w:val="Normal"/>
+    <w:link w:val="FooterChar"/>
+    <w:uiPriority w:val="99"/>
+    <w:unhideWhenUsed/>
+    <w:rsid w:val="00380F18"/>
+    <w:pPr>
+      <w:tabs>
+        <w:tab w:val="center" w:pos="4680"/>
+        <w:tab w:val="right" w:pos="9360"/>
+      </w:tabs>
+    </w:pPr>
+  </w:style>
+  <w:style w:type="character" w:customStyle="1" w:styleId="FooterChar">
+    <w:name w:val="Footer Char"/>
+    <w:basedOn w:val="DefaultParagraphFont"/>
+    <w:link w:val="Footer"/>
+    <w:uiPriority w:val="99"/>
+    <w:rsid w:val="00380F18"/>
+    <w:rPr>
+      <w:rFonts w:ascii="Times New Roman" w:eastAsia="Times New Roman" w:hAnsi="Times New Roman" w:cs="Times New Roman"/>
+    </w:rPr>
+  </w:style>
 </w:styles>
 </file>
 

</xml_diff>